<commit_message>
added to Project Documentation
</commit_message>
<xml_diff>
--- a/BatterBot Version 2.docx
+++ b/BatterBot Version 2.docx
@@ -62,47 +62,79 @@
         </w:rPr>
         <w:t>13212071</w:t>
       </w:r>
+    </w:p>
+    <w:p>
+      <w:pPr>
+        <w:rPr>
+          <w:b/>
+          <w:sz w:val="28"/>
+          <w:szCs w:val="28"/>
+        </w:rPr>
+      </w:pPr>
+      <w:r>
+        <w:rPr>
+          <w:b/>
+          <w:sz w:val="28"/>
+          <w:szCs w:val="28"/>
+        </w:rPr>
+        <w:t>1.0 Goal</w:t>
+      </w:r>
+    </w:p>
+    <w:p>
+      <w:pPr>
+        <w:rPr>
+          <w:sz w:val="24"/>
+          <w:szCs w:val="24"/>
+        </w:rPr>
+      </w:pPr>
+      <w:r>
+        <w:rPr>
+          <w:sz w:val="24"/>
+          <w:szCs w:val="24"/>
+        </w:rPr>
+        <w:t>The purpose of this code is to provide a basic chatter bot engine.</w:t>
+      </w:r>
+      <w:r>
+        <w:rPr>
+          <w:sz w:val="24"/>
+          <w:szCs w:val="24"/>
+        </w:rPr>
+        <w:t xml:space="preserve"> The chat agent provides a conversation with Batman.  In addition to asking him questions about his crime fighting career, you can also ask him some more general, and personal questions.</w:t>
+      </w:r>
+    </w:p>
+    <w:p>
+      <w:pPr>
+        <w:rPr>
+          <w:sz w:val="24"/>
+          <w:szCs w:val="24"/>
+        </w:rPr>
+      </w:pPr>
+      <w:r>
+        <w:rPr>
+          <w:sz w:val="24"/>
+          <w:szCs w:val="24"/>
+        </w:rPr>
+        <w:t xml:space="preserve">GitHub Repository: </w:t>
+      </w:r>
+      <w:hyperlink r:id="rId5" w:history="1">
+        <w:r>
+          <w:rPr>
+            <w:rStyle w:val="Hyperlink"/>
+            <w:sz w:val="24"/>
+            <w:szCs w:val="24"/>
+          </w:rPr>
+          <w:t>https://github.com/BrycePaterson/BatterBot</w:t>
+        </w:r>
+      </w:hyperlink>
+      <w:r>
+        <w:rPr>
+          <w:sz w:val="24"/>
+          <w:szCs w:val="24"/>
+        </w:rPr>
+        <w:t xml:space="preserve"> </w:t>
+      </w:r>
       <w:bookmarkStart w:id="0" w:name="_GoBack"/>
       <w:bookmarkEnd w:id="0"/>
-    </w:p>
-    <w:p>
-      <w:pPr>
-        <w:rPr>
-          <w:b/>
-          <w:sz w:val="28"/>
-          <w:szCs w:val="28"/>
-        </w:rPr>
-      </w:pPr>
-      <w:r>
-        <w:rPr>
-          <w:b/>
-          <w:sz w:val="28"/>
-          <w:szCs w:val="28"/>
-        </w:rPr>
-        <w:t>1.0 Goal</w:t>
-      </w:r>
-    </w:p>
-    <w:p>
-      <w:pPr>
-        <w:rPr>
-          <w:sz w:val="24"/>
-          <w:szCs w:val="24"/>
-        </w:rPr>
-      </w:pPr>
-      <w:r>
-        <w:rPr>
-          <w:sz w:val="24"/>
-          <w:szCs w:val="24"/>
-        </w:rPr>
-        <w:t>The purpose of this code is to provide a basic chatter bot engine.</w:t>
-      </w:r>
-      <w:r>
-        <w:rPr>
-          <w:sz w:val="24"/>
-          <w:szCs w:val="24"/>
-        </w:rPr>
-        <w:t xml:space="preserve"> The chat agent provides a conversation with Batman.  In addition to asking him questions about his crime fighting career, you can also ask him some more general, and personal questions.</w:t>
-      </w:r>
     </w:p>
     <w:p>
       <w:pPr>
@@ -839,7 +871,7 @@
                     <pic:cNvPicPr/>
                   </pic:nvPicPr>
                   <pic:blipFill>
-                    <a:blip r:embed="rId5">
+                    <a:blip r:embed="rId6">
                       <a:extLst>
                         <a:ext uri="{28A0092B-C50C-407E-A947-70E740481C1C}">
                           <a14:useLocalDpi xmlns:a14="http://schemas.microsoft.com/office/drawing/2010/main" val="0"/>
@@ -966,7 +998,7 @@
                     <pic:cNvPicPr/>
                   </pic:nvPicPr>
                   <pic:blipFill>
-                    <a:blip r:embed="rId6">
+                    <a:blip r:embed="rId7">
                       <a:extLst>
                         <a:ext uri="{28A0092B-C50C-407E-A947-70E740481C1C}">
                           <a14:useLocalDpi xmlns:a14="http://schemas.microsoft.com/office/drawing/2010/main" val="0"/>
@@ -1012,6 +1044,1611 @@
     </w:p>
     <w:p>
       <w:pPr>
+        <w:autoSpaceDE w:val="0"/>
+        <w:autoSpaceDN w:val="0"/>
+        <w:adjustRightInd w:val="0"/>
+        <w:spacing w:after="0" w:line="240" w:lineRule="auto"/>
+        <w:rPr>
+          <w:rFonts w:cs="Consolas"/>
+          <w:sz w:val="24"/>
+          <w:szCs w:val="24"/>
+        </w:rPr>
+      </w:pPr>
+      <w:r>
+        <w:rPr>
+          <w:rFonts w:cs="Consolas"/>
+          <w:sz w:val="24"/>
+          <w:szCs w:val="24"/>
+        </w:rPr>
+        <w:t>You: hi</w:t>
+      </w:r>
+    </w:p>
+    <w:p>
+      <w:pPr>
+        <w:autoSpaceDE w:val="0"/>
+        <w:autoSpaceDN w:val="0"/>
+        <w:adjustRightInd w:val="0"/>
+        <w:spacing w:after="0" w:line="240" w:lineRule="auto"/>
+        <w:rPr>
+          <w:rFonts w:cs="Consolas"/>
+          <w:sz w:val="24"/>
+          <w:szCs w:val="24"/>
+        </w:rPr>
+      </w:pPr>
+      <w:r>
+        <w:rPr>
+          <w:rFonts w:cs="Consolas"/>
+          <w:sz w:val="24"/>
+          <w:szCs w:val="24"/>
+        </w:rPr>
+        <w:t>BatterBot: Hi, this is Batman. What is your name?</w:t>
+      </w:r>
+    </w:p>
+    <w:p>
+      <w:pPr>
+        <w:autoSpaceDE w:val="0"/>
+        <w:autoSpaceDN w:val="0"/>
+        <w:adjustRightInd w:val="0"/>
+        <w:spacing w:after="0" w:line="240" w:lineRule="auto"/>
+        <w:rPr>
+          <w:rFonts w:cs="Consolas"/>
+          <w:sz w:val="24"/>
+          <w:szCs w:val="24"/>
+        </w:rPr>
+      </w:pPr>
+      <w:r>
+        <w:rPr>
+          <w:rFonts w:cs="Consolas"/>
+          <w:sz w:val="24"/>
+          <w:szCs w:val="24"/>
+        </w:rPr>
+        <w:t>You: my name is Bryce</w:t>
+      </w:r>
+    </w:p>
+    <w:p>
+      <w:pPr>
+        <w:spacing w:line="240" w:lineRule="auto"/>
+        <w:rPr>
+          <w:rFonts w:cs="Consolas"/>
+          <w:sz w:val="24"/>
+          <w:szCs w:val="24"/>
+        </w:rPr>
+      </w:pPr>
+      <w:r>
+        <w:rPr>
+          <w:rFonts w:cs="Consolas"/>
+          <w:sz w:val="24"/>
+          <w:szCs w:val="24"/>
+        </w:rPr>
+        <w:t>BatterBot: Nice to meet you, Bryce. What would you like to know?</w:t>
+      </w:r>
+    </w:p>
+    <w:p>
+      <w:pPr>
+        <w:spacing w:line="240" w:lineRule="auto"/>
+        <w:rPr>
+          <w:rFonts w:cs="Consolas"/>
+          <w:sz w:val="24"/>
+          <w:szCs w:val="24"/>
+        </w:rPr>
+      </w:pPr>
+      <w:r>
+        <w:rPr>
+          <w:rFonts w:cs="Consolas"/>
+          <w:sz w:val="24"/>
+          <w:szCs w:val="24"/>
+        </w:rPr>
+        <w:t>You: who are you?</w:t>
+      </w:r>
+    </w:p>
+    <w:p>
+      <w:pPr>
+        <w:spacing w:line="240" w:lineRule="auto"/>
+        <w:rPr>
+          <w:rFonts w:cs="Consolas"/>
+          <w:sz w:val="24"/>
+          <w:szCs w:val="24"/>
+        </w:rPr>
+      </w:pPr>
+      <w:r>
+        <w:rPr>
+          <w:rFonts w:cs="Consolas"/>
+          <w:sz w:val="24"/>
+          <w:szCs w:val="24"/>
+        </w:rPr>
+        <w:lastRenderedPageBreak/>
+        <w:t>BatterBot: I cannot tell you my true identity.  It protects my friends from danger</w:t>
+      </w:r>
+    </w:p>
+    <w:p>
+      <w:pPr>
+        <w:autoSpaceDE w:val="0"/>
+        <w:autoSpaceDN w:val="0"/>
+        <w:adjustRightInd w:val="0"/>
+        <w:spacing w:after="0" w:line="240" w:lineRule="auto"/>
+        <w:rPr>
+          <w:rFonts w:cs="Consolas"/>
+          <w:sz w:val="24"/>
+          <w:szCs w:val="24"/>
+        </w:rPr>
+      </w:pPr>
+      <w:r>
+        <w:rPr>
+          <w:rFonts w:cs="Consolas"/>
+          <w:sz w:val="24"/>
+          <w:szCs w:val="24"/>
+        </w:rPr>
+        <w:t>You: tell me about your friends</w:t>
+      </w:r>
+    </w:p>
+    <w:p>
+      <w:pPr>
+        <w:spacing w:line="240" w:lineRule="auto"/>
+        <w:rPr>
+          <w:rFonts w:cs="Consolas"/>
+          <w:sz w:val="24"/>
+          <w:szCs w:val="24"/>
+        </w:rPr>
+      </w:pPr>
+      <w:r>
+        <w:rPr>
+          <w:rFonts w:cs="Consolas"/>
+          <w:sz w:val="24"/>
+          <w:szCs w:val="24"/>
+        </w:rPr>
+        <w:t>BatterBot: The core members of the Justice League are Myself, Superman, Wonder Woman, Green Lantern, Flash, and the Martian. They are my only friends</w:t>
+      </w:r>
+    </w:p>
+    <w:p>
+      <w:pPr>
+        <w:spacing w:line="240" w:lineRule="auto"/>
+        <w:rPr>
+          <w:rFonts w:cs="Consolas"/>
+          <w:sz w:val="24"/>
+          <w:szCs w:val="24"/>
+        </w:rPr>
+      </w:pPr>
+      <w:r>
+        <w:rPr>
+          <w:rFonts w:cs="Consolas"/>
+          <w:sz w:val="24"/>
+          <w:szCs w:val="24"/>
+        </w:rPr>
+        <w:t>You: tell me about your friends</w:t>
+      </w:r>
+    </w:p>
+    <w:p>
+      <w:pPr>
+        <w:autoSpaceDE w:val="0"/>
+        <w:autoSpaceDN w:val="0"/>
+        <w:adjustRightInd w:val="0"/>
+        <w:spacing w:after="0" w:line="240" w:lineRule="auto"/>
+        <w:rPr>
+          <w:rFonts w:cs="Consolas"/>
+          <w:sz w:val="24"/>
+          <w:szCs w:val="24"/>
+        </w:rPr>
+      </w:pPr>
+      <w:r>
+        <w:rPr>
+          <w:rFonts w:cs="Consolas"/>
+          <w:sz w:val="24"/>
+          <w:szCs w:val="24"/>
+        </w:rPr>
+        <w:t>BatterBot: The core members of the Justice League are Myself, Superman, Wonder Woman, Green Lantern, Flash, and the Martian. They are my only friends</w:t>
+      </w:r>
+    </w:p>
+    <w:p>
+      <w:pPr>
+        <w:autoSpaceDE w:val="0"/>
+        <w:autoSpaceDN w:val="0"/>
+        <w:adjustRightInd w:val="0"/>
+        <w:spacing w:after="0" w:line="240" w:lineRule="auto"/>
+        <w:rPr>
+          <w:rFonts w:cs="Consolas"/>
+          <w:sz w:val="24"/>
+          <w:szCs w:val="24"/>
+        </w:rPr>
+      </w:pPr>
+      <w:r>
+        <w:rPr>
+          <w:rFonts w:cs="Consolas"/>
+          <w:sz w:val="24"/>
+          <w:szCs w:val="24"/>
+        </w:rPr>
+        <w:t>You: you know superman?</w:t>
+      </w:r>
+    </w:p>
+    <w:p>
+      <w:pPr>
+        <w:autoSpaceDE w:val="0"/>
+        <w:autoSpaceDN w:val="0"/>
+        <w:adjustRightInd w:val="0"/>
+        <w:spacing w:after="0" w:line="240" w:lineRule="auto"/>
+        <w:rPr>
+          <w:rFonts w:cs="Consolas"/>
+          <w:sz w:val="24"/>
+          <w:szCs w:val="24"/>
+        </w:rPr>
+      </w:pPr>
+      <w:r>
+        <w:rPr>
+          <w:rFonts w:cs="Consolas"/>
+          <w:sz w:val="24"/>
+          <w:szCs w:val="24"/>
+        </w:rPr>
+        <w:t>BatterBot: Of course! Superman and I are bros. We're both in the Justice League.</w:t>
+      </w:r>
+    </w:p>
+    <w:p>
+      <w:pPr>
+        <w:autoSpaceDE w:val="0"/>
+        <w:autoSpaceDN w:val="0"/>
+        <w:adjustRightInd w:val="0"/>
+        <w:spacing w:after="0" w:line="240" w:lineRule="auto"/>
+        <w:rPr>
+          <w:rFonts w:cs="Consolas"/>
+          <w:sz w:val="24"/>
+          <w:szCs w:val="24"/>
+        </w:rPr>
+      </w:pPr>
+      <w:r>
+        <w:rPr>
+          <w:rFonts w:cs="Consolas"/>
+          <w:sz w:val="24"/>
+          <w:szCs w:val="24"/>
+        </w:rPr>
+        <w:t>You: what's the justice league?</w:t>
+      </w:r>
+    </w:p>
+    <w:p>
+      <w:pPr>
+        <w:autoSpaceDE w:val="0"/>
+        <w:autoSpaceDN w:val="0"/>
+        <w:adjustRightInd w:val="0"/>
+        <w:spacing w:after="0" w:line="240" w:lineRule="auto"/>
+        <w:rPr>
+          <w:rFonts w:cs="Consolas"/>
+          <w:sz w:val="24"/>
+          <w:szCs w:val="24"/>
+        </w:rPr>
+      </w:pPr>
+      <w:r>
+        <w:rPr>
+          <w:rFonts w:cs="Consolas"/>
+          <w:sz w:val="24"/>
+          <w:szCs w:val="24"/>
+        </w:rPr>
+        <w:t>BatterBot: The Justice League is a league of heroes sworn to the protection of Earth.</w:t>
+      </w:r>
+    </w:p>
+    <w:p>
+      <w:pPr>
+        <w:autoSpaceDE w:val="0"/>
+        <w:autoSpaceDN w:val="0"/>
+        <w:adjustRightInd w:val="0"/>
+        <w:spacing w:after="0" w:line="240" w:lineRule="auto"/>
+        <w:rPr>
+          <w:rFonts w:cs="Consolas"/>
+          <w:sz w:val="24"/>
+          <w:szCs w:val="24"/>
+        </w:rPr>
+      </w:pPr>
+      <w:r>
+        <w:rPr>
+          <w:rFonts w:cs="Consolas"/>
+          <w:sz w:val="24"/>
+          <w:szCs w:val="24"/>
+        </w:rPr>
+        <w:t>You: where do you live?</w:t>
+      </w:r>
+    </w:p>
+    <w:p>
+      <w:pPr>
+        <w:autoSpaceDE w:val="0"/>
+        <w:autoSpaceDN w:val="0"/>
+        <w:adjustRightInd w:val="0"/>
+        <w:spacing w:after="0" w:line="240" w:lineRule="auto"/>
+        <w:rPr>
+          <w:rFonts w:cs="Consolas"/>
+          <w:sz w:val="24"/>
+          <w:szCs w:val="24"/>
+        </w:rPr>
+      </w:pPr>
+      <w:r>
+        <w:rPr>
+          <w:rFonts w:cs="Consolas"/>
+          <w:sz w:val="24"/>
+          <w:szCs w:val="24"/>
+        </w:rPr>
+        <w:t>BatterBot: I live in Gotham City! Meteropolis is a Superman's city.</w:t>
+      </w:r>
+    </w:p>
+    <w:p>
+      <w:pPr>
+        <w:autoSpaceDE w:val="0"/>
+        <w:autoSpaceDN w:val="0"/>
+        <w:adjustRightInd w:val="0"/>
+        <w:spacing w:after="0" w:line="240" w:lineRule="auto"/>
+        <w:rPr>
+          <w:rFonts w:cs="Consolas"/>
+          <w:sz w:val="24"/>
+          <w:szCs w:val="24"/>
+        </w:rPr>
+      </w:pPr>
+      <w:r>
+        <w:rPr>
+          <w:rFonts w:cs="Consolas"/>
+          <w:sz w:val="24"/>
+          <w:szCs w:val="24"/>
+        </w:rPr>
+        <w:t>You: what is Gotham?</w:t>
+      </w:r>
+    </w:p>
+    <w:p>
+      <w:pPr>
+        <w:autoSpaceDE w:val="0"/>
+        <w:autoSpaceDN w:val="0"/>
+        <w:adjustRightInd w:val="0"/>
+        <w:spacing w:after="0" w:line="240" w:lineRule="auto"/>
+        <w:rPr>
+          <w:rFonts w:cs="Consolas"/>
+          <w:sz w:val="24"/>
+          <w:szCs w:val="24"/>
+        </w:rPr>
+      </w:pPr>
+      <w:r>
+        <w:rPr>
+          <w:rFonts w:cs="Consolas"/>
+          <w:sz w:val="24"/>
+          <w:szCs w:val="24"/>
+        </w:rPr>
+        <w:t>BatterBot: Gotham is the city I defend from evil.</w:t>
+      </w:r>
+    </w:p>
+    <w:p>
+      <w:pPr>
+        <w:autoSpaceDE w:val="0"/>
+        <w:autoSpaceDN w:val="0"/>
+        <w:adjustRightInd w:val="0"/>
+        <w:spacing w:after="0" w:line="240" w:lineRule="auto"/>
+        <w:rPr>
+          <w:rFonts w:cs="Consolas"/>
+          <w:sz w:val="24"/>
+          <w:szCs w:val="24"/>
+        </w:rPr>
+      </w:pPr>
+      <w:r>
+        <w:rPr>
+          <w:rFonts w:cs="Consolas"/>
+          <w:sz w:val="24"/>
+          <w:szCs w:val="24"/>
+        </w:rPr>
+        <w:t>You: where is gotham?</w:t>
+      </w:r>
+    </w:p>
+    <w:p>
+      <w:pPr>
+        <w:autoSpaceDE w:val="0"/>
+        <w:autoSpaceDN w:val="0"/>
+        <w:adjustRightInd w:val="0"/>
+        <w:spacing w:after="0" w:line="240" w:lineRule="auto"/>
+        <w:rPr>
+          <w:rFonts w:cs="Consolas"/>
+          <w:sz w:val="24"/>
+          <w:szCs w:val="24"/>
+        </w:rPr>
+      </w:pPr>
+      <w:r>
+        <w:rPr>
+          <w:rFonts w:cs="Consolas"/>
+          <w:sz w:val="24"/>
+          <w:szCs w:val="24"/>
+        </w:rPr>
+        <w:t>BatterBot: .....I have no idea where Gotham is, it's never really come up...Where are you from?</w:t>
+      </w:r>
+    </w:p>
+    <w:p>
+      <w:pPr>
+        <w:autoSpaceDE w:val="0"/>
+        <w:autoSpaceDN w:val="0"/>
+        <w:adjustRightInd w:val="0"/>
+        <w:spacing w:after="0" w:line="240" w:lineRule="auto"/>
+        <w:rPr>
+          <w:rFonts w:cs="Consolas"/>
+          <w:sz w:val="24"/>
+          <w:szCs w:val="24"/>
+        </w:rPr>
+      </w:pPr>
+      <w:r>
+        <w:rPr>
+          <w:rFonts w:cs="Consolas"/>
+          <w:sz w:val="24"/>
+          <w:szCs w:val="24"/>
+        </w:rPr>
+        <w:t>You: I'm from Vernon</w:t>
+      </w:r>
+    </w:p>
+    <w:p>
+      <w:pPr>
+        <w:autoSpaceDE w:val="0"/>
+        <w:autoSpaceDN w:val="0"/>
+        <w:adjustRightInd w:val="0"/>
+        <w:spacing w:after="0" w:line="240" w:lineRule="auto"/>
+        <w:rPr>
+          <w:rFonts w:cs="Consolas"/>
+          <w:sz w:val="24"/>
+          <w:szCs w:val="24"/>
+        </w:rPr>
+      </w:pPr>
+      <w:r>
+        <w:rPr>
+          <w:rFonts w:cs="Consolas"/>
+          <w:sz w:val="24"/>
+          <w:szCs w:val="24"/>
+        </w:rPr>
+        <w:t>BatterBot: I've never been to Vernon. I only care about defending Gotham from my enemies.</w:t>
+      </w:r>
+    </w:p>
+    <w:p>
+      <w:pPr>
+        <w:autoSpaceDE w:val="0"/>
+        <w:autoSpaceDN w:val="0"/>
+        <w:adjustRightInd w:val="0"/>
+        <w:spacing w:after="0" w:line="240" w:lineRule="auto"/>
+        <w:rPr>
+          <w:rFonts w:cs="Consolas"/>
+          <w:sz w:val="24"/>
+          <w:szCs w:val="24"/>
+        </w:rPr>
+      </w:pPr>
+      <w:r>
+        <w:rPr>
+          <w:rFonts w:cs="Consolas"/>
+          <w:sz w:val="24"/>
+          <w:szCs w:val="24"/>
+        </w:rPr>
+        <w:t>You: tell me about your enemies</w:t>
+      </w:r>
+    </w:p>
+    <w:p>
+      <w:pPr>
+        <w:autoSpaceDE w:val="0"/>
+        <w:autoSpaceDN w:val="0"/>
+        <w:adjustRightInd w:val="0"/>
+        <w:spacing w:after="0" w:line="240" w:lineRule="auto"/>
+        <w:rPr>
+          <w:rFonts w:cs="Consolas"/>
+          <w:sz w:val="24"/>
+          <w:szCs w:val="24"/>
+        </w:rPr>
+      </w:pPr>
+      <w:r>
+        <w:rPr>
+          <w:rFonts w:cs="Consolas"/>
+          <w:sz w:val="24"/>
+          <w:szCs w:val="24"/>
+        </w:rPr>
+        <w:t>BatterBot: I have many enemies. The joker, Raz Al-gul, the Penguin, and Two-Face are the enemies I encounter the most</w:t>
+      </w:r>
+    </w:p>
+    <w:p>
+      <w:pPr>
+        <w:autoSpaceDE w:val="0"/>
+        <w:autoSpaceDN w:val="0"/>
+        <w:adjustRightInd w:val="0"/>
+        <w:spacing w:after="0" w:line="240" w:lineRule="auto"/>
+        <w:rPr>
+          <w:rFonts w:cs="Consolas"/>
+          <w:sz w:val="24"/>
+          <w:szCs w:val="24"/>
+        </w:rPr>
+      </w:pPr>
+      <w:r>
+        <w:rPr>
+          <w:rFonts w:cs="Consolas"/>
+          <w:sz w:val="24"/>
+          <w:szCs w:val="24"/>
+        </w:rPr>
+        <w:t>You: Who is Raz al-gul</w:t>
+      </w:r>
+    </w:p>
+    <w:p>
+      <w:pPr>
+        <w:autoSpaceDE w:val="0"/>
+        <w:autoSpaceDN w:val="0"/>
+        <w:adjustRightInd w:val="0"/>
+        <w:spacing w:after="0" w:line="240" w:lineRule="auto"/>
+        <w:rPr>
+          <w:rFonts w:cs="Consolas"/>
+          <w:sz w:val="24"/>
+          <w:szCs w:val="24"/>
+        </w:rPr>
+      </w:pPr>
+      <w:r>
+        <w:rPr>
+          <w:rFonts w:cs="Consolas"/>
+          <w:sz w:val="24"/>
+          <w:szCs w:val="24"/>
+        </w:rPr>
+        <w:t>BatterBot: Raz Al-Gul is the leader of the League of , and one of my many enemies. He is thousands of years old. He gets his youth from the legendary Lazarus Pools</w:t>
+      </w:r>
+    </w:p>
+    <w:p>
+      <w:pPr>
+        <w:autoSpaceDE w:val="0"/>
+        <w:autoSpaceDN w:val="0"/>
+        <w:adjustRightInd w:val="0"/>
+        <w:spacing w:after="0" w:line="240" w:lineRule="auto"/>
+        <w:rPr>
+          <w:rFonts w:cs="Consolas"/>
+          <w:sz w:val="24"/>
+          <w:szCs w:val="24"/>
+        </w:rPr>
+      </w:pPr>
+      <w:r>
+        <w:rPr>
+          <w:rFonts w:cs="Consolas"/>
+          <w:sz w:val="24"/>
+          <w:szCs w:val="24"/>
+        </w:rPr>
+        <w:t>You: what's the league of shadows?</w:t>
+      </w:r>
+    </w:p>
+    <w:p>
+      <w:pPr>
+        <w:autoSpaceDE w:val="0"/>
+        <w:autoSpaceDN w:val="0"/>
+        <w:adjustRightInd w:val="0"/>
+        <w:spacing w:after="0" w:line="240" w:lineRule="auto"/>
+        <w:rPr>
+          <w:rFonts w:cs="Consolas"/>
+          <w:sz w:val="24"/>
+          <w:szCs w:val="24"/>
+        </w:rPr>
+      </w:pPr>
+      <w:r>
+        <w:rPr>
+          <w:rFonts w:cs="Consolas"/>
+          <w:sz w:val="24"/>
+          <w:szCs w:val="24"/>
+        </w:rPr>
+        <w:t>BatterBot: The league of shadows is an acient cult. Bent on wiping Gotham off the map.  They are led by Raz Al-Gul</w:t>
+      </w:r>
+    </w:p>
+    <w:p>
+      <w:pPr>
+        <w:autoSpaceDE w:val="0"/>
+        <w:autoSpaceDN w:val="0"/>
+        <w:adjustRightInd w:val="0"/>
+        <w:spacing w:after="0" w:line="240" w:lineRule="auto"/>
+        <w:rPr>
+          <w:rFonts w:cs="Consolas"/>
+          <w:sz w:val="24"/>
+          <w:szCs w:val="24"/>
+        </w:rPr>
+      </w:pPr>
+      <w:r>
+        <w:rPr>
+          <w:rFonts w:cs="Consolas"/>
+          <w:sz w:val="24"/>
+          <w:szCs w:val="24"/>
+        </w:rPr>
+        <w:t>You: tell me about theses lazarous pools</w:t>
+      </w:r>
+    </w:p>
+    <w:p>
+      <w:pPr>
+        <w:spacing w:line="240" w:lineRule="auto"/>
+        <w:rPr>
+          <w:rFonts w:cs="Consolas"/>
+          <w:sz w:val="24"/>
+          <w:szCs w:val="24"/>
+        </w:rPr>
+      </w:pPr>
+      <w:r>
+        <w:rPr>
+          <w:rFonts w:cs="Consolas"/>
+          <w:sz w:val="24"/>
+          <w:szCs w:val="24"/>
+        </w:rPr>
+        <w:t>BatterBot: The lazarus pools are the source of the legend of the fountain of youth. They're one and the same, and Raz Al-gul is the only person who knows how to use them.</w:t>
+      </w:r>
+    </w:p>
+    <w:p>
+      <w:pPr>
+        <w:autoSpaceDE w:val="0"/>
+        <w:autoSpaceDN w:val="0"/>
+        <w:adjustRightInd w:val="0"/>
+        <w:spacing w:after="0" w:line="240" w:lineRule="auto"/>
+        <w:rPr>
+          <w:rFonts w:cs="Consolas"/>
+          <w:sz w:val="24"/>
+          <w:szCs w:val="24"/>
+        </w:rPr>
+      </w:pPr>
+      <w:r>
+        <w:rPr>
+          <w:rFonts w:cs="Consolas"/>
+          <w:sz w:val="24"/>
+          <w:szCs w:val="24"/>
+        </w:rPr>
+        <w:t>You: does he know Jesus?</w:t>
+      </w:r>
+    </w:p>
+    <w:p>
+      <w:pPr>
+        <w:autoSpaceDE w:val="0"/>
+        <w:autoSpaceDN w:val="0"/>
+        <w:adjustRightInd w:val="0"/>
+        <w:spacing w:after="0" w:line="240" w:lineRule="auto"/>
+        <w:rPr>
+          <w:rFonts w:cs="Consolas"/>
+          <w:sz w:val="24"/>
+          <w:szCs w:val="24"/>
+        </w:rPr>
+      </w:pPr>
+      <w:r>
+        <w:rPr>
+          <w:rFonts w:cs="Consolas"/>
+          <w:sz w:val="24"/>
+          <w:szCs w:val="24"/>
+        </w:rPr>
+        <w:t>BatterBot: Nice to meet you, Jesus. What would you like to know?</w:t>
+      </w:r>
+    </w:p>
+    <w:p>
+      <w:pPr>
+        <w:autoSpaceDE w:val="0"/>
+        <w:autoSpaceDN w:val="0"/>
+        <w:adjustRightInd w:val="0"/>
+        <w:spacing w:after="0" w:line="240" w:lineRule="auto"/>
+        <w:rPr>
+          <w:rFonts w:cs="Consolas"/>
+          <w:sz w:val="24"/>
+          <w:szCs w:val="24"/>
+        </w:rPr>
+      </w:pPr>
+      <w:r>
+        <w:rPr>
+          <w:rFonts w:cs="Consolas"/>
+          <w:sz w:val="24"/>
+          <w:szCs w:val="24"/>
+        </w:rPr>
+        <w:t>You: does he know Jesus?</w:t>
+      </w:r>
+    </w:p>
+    <w:p>
+      <w:pPr>
+        <w:autoSpaceDE w:val="0"/>
+        <w:autoSpaceDN w:val="0"/>
+        <w:adjustRightInd w:val="0"/>
+        <w:spacing w:after="0" w:line="240" w:lineRule="auto"/>
+        <w:rPr>
+          <w:rFonts w:cs="Consolas"/>
+          <w:sz w:val="24"/>
+          <w:szCs w:val="24"/>
+        </w:rPr>
+      </w:pPr>
+      <w:r>
+        <w:rPr>
+          <w:rFonts w:cs="Consolas"/>
+          <w:sz w:val="24"/>
+          <w:szCs w:val="24"/>
+        </w:rPr>
+        <w:t>BatterBot: I don't know a Jesus</w:t>
+      </w:r>
+    </w:p>
+    <w:p>
+      <w:pPr>
+        <w:autoSpaceDE w:val="0"/>
+        <w:autoSpaceDN w:val="0"/>
+        <w:adjustRightInd w:val="0"/>
+        <w:spacing w:after="0" w:line="240" w:lineRule="auto"/>
+        <w:rPr>
+          <w:rFonts w:cs="Consolas"/>
+          <w:sz w:val="24"/>
+          <w:szCs w:val="24"/>
+        </w:rPr>
+      </w:pPr>
+      <w:r>
+        <w:rPr>
+          <w:rFonts w:cs="Consolas"/>
+          <w:sz w:val="24"/>
+          <w:szCs w:val="24"/>
+        </w:rPr>
+        <w:t>You: tell me about the Joker</w:t>
+      </w:r>
+    </w:p>
+    <w:p>
+      <w:pPr>
+        <w:autoSpaceDE w:val="0"/>
+        <w:autoSpaceDN w:val="0"/>
+        <w:adjustRightInd w:val="0"/>
+        <w:spacing w:after="0" w:line="240" w:lineRule="auto"/>
+        <w:rPr>
+          <w:rFonts w:cs="Consolas"/>
+          <w:sz w:val="24"/>
+          <w:szCs w:val="24"/>
+        </w:rPr>
+      </w:pPr>
+      <w:r>
+        <w:rPr>
+          <w:rFonts w:cs="Consolas"/>
+          <w:sz w:val="24"/>
+          <w:szCs w:val="24"/>
+        </w:rPr>
+        <w:t>BatterBot: The Joker is a psychopathic clown who just wants to watch the world burn. He is my oldest and most dangerous enemy!</w:t>
+      </w:r>
+    </w:p>
+    <w:p>
+      <w:pPr>
+        <w:autoSpaceDE w:val="0"/>
+        <w:autoSpaceDN w:val="0"/>
+        <w:adjustRightInd w:val="0"/>
+        <w:spacing w:after="0" w:line="240" w:lineRule="auto"/>
+        <w:rPr>
+          <w:rFonts w:cs="Consolas"/>
+          <w:sz w:val="24"/>
+          <w:szCs w:val="24"/>
+        </w:rPr>
+      </w:pPr>
+      <w:r>
+        <w:rPr>
+          <w:rFonts w:cs="Consolas"/>
+          <w:sz w:val="24"/>
+          <w:szCs w:val="24"/>
+        </w:rPr>
+        <w:t>You: do you know any jokes?</w:t>
+      </w:r>
+    </w:p>
+    <w:p>
+      <w:pPr>
+        <w:autoSpaceDE w:val="0"/>
+        <w:autoSpaceDN w:val="0"/>
+        <w:adjustRightInd w:val="0"/>
+        <w:spacing w:after="0" w:line="240" w:lineRule="auto"/>
+        <w:rPr>
+          <w:rFonts w:cs="Consolas"/>
+          <w:sz w:val="24"/>
+          <w:szCs w:val="24"/>
+        </w:rPr>
+      </w:pPr>
+      <w:r>
+        <w:rPr>
+          <w:rFonts w:cs="Consolas"/>
+          <w:sz w:val="24"/>
+          <w:szCs w:val="24"/>
+        </w:rPr>
+        <w:t>BatterBot: I don't know any jokes...are you the Joker?!!</w:t>
+      </w:r>
+    </w:p>
+    <w:p>
+      <w:pPr>
+        <w:autoSpaceDE w:val="0"/>
+        <w:autoSpaceDN w:val="0"/>
+        <w:adjustRightInd w:val="0"/>
+        <w:spacing w:after="0" w:line="240" w:lineRule="auto"/>
+        <w:rPr>
+          <w:rFonts w:cs="Consolas"/>
+          <w:sz w:val="24"/>
+          <w:szCs w:val="24"/>
+        </w:rPr>
+      </w:pPr>
+      <w:r>
+        <w:rPr>
+          <w:rFonts w:cs="Consolas"/>
+          <w:sz w:val="24"/>
+          <w:szCs w:val="24"/>
+        </w:rPr>
+        <w:t>You: no, why do you fight crime</w:t>
+      </w:r>
+    </w:p>
+    <w:p>
+      <w:pPr>
+        <w:autoSpaceDE w:val="0"/>
+        <w:autoSpaceDN w:val="0"/>
+        <w:adjustRightInd w:val="0"/>
+        <w:spacing w:after="0" w:line="240" w:lineRule="auto"/>
+        <w:rPr>
+          <w:rFonts w:cs="Consolas"/>
+          <w:sz w:val="24"/>
+          <w:szCs w:val="24"/>
+        </w:rPr>
+      </w:pPr>
+      <w:r>
+        <w:rPr>
+          <w:rFonts w:cs="Consolas"/>
+          <w:sz w:val="24"/>
+          <w:szCs w:val="24"/>
+        </w:rPr>
+        <w:lastRenderedPageBreak/>
+        <w:t>BatterBot: I fight crime to avenge the death of my parents, by beating up the bad guys of Gotham! Don't try yourself, you could get hurt</w:t>
+      </w:r>
+    </w:p>
+    <w:p>
+      <w:pPr>
+        <w:autoSpaceDE w:val="0"/>
+        <w:autoSpaceDN w:val="0"/>
+        <w:adjustRightInd w:val="0"/>
+        <w:spacing w:after="0" w:line="240" w:lineRule="auto"/>
+        <w:rPr>
+          <w:rFonts w:cs="Consolas"/>
+          <w:sz w:val="24"/>
+          <w:szCs w:val="24"/>
+        </w:rPr>
+      </w:pPr>
+      <w:r>
+        <w:rPr>
+          <w:rFonts w:cs="Consolas"/>
+          <w:sz w:val="24"/>
+          <w:szCs w:val="24"/>
+        </w:rPr>
+        <w:t>You: how did they die</w:t>
+      </w:r>
+    </w:p>
+    <w:p>
+      <w:pPr>
+        <w:autoSpaceDE w:val="0"/>
+        <w:autoSpaceDN w:val="0"/>
+        <w:adjustRightInd w:val="0"/>
+        <w:spacing w:after="0" w:line="240" w:lineRule="auto"/>
+        <w:rPr>
+          <w:rFonts w:cs="Consolas"/>
+          <w:sz w:val="24"/>
+          <w:szCs w:val="24"/>
+        </w:rPr>
+      </w:pPr>
+      <w:r>
+        <w:rPr>
+          <w:rFonts w:cs="Consolas"/>
+          <w:sz w:val="24"/>
+          <w:szCs w:val="24"/>
+        </w:rPr>
+        <w:t>BatterBot: A bad guy! I don't want to talk about it!!! :'(</w:t>
+      </w:r>
+    </w:p>
+    <w:p>
+      <w:pPr>
+        <w:autoSpaceDE w:val="0"/>
+        <w:autoSpaceDN w:val="0"/>
+        <w:adjustRightInd w:val="0"/>
+        <w:spacing w:after="0" w:line="240" w:lineRule="auto"/>
+        <w:rPr>
+          <w:rFonts w:cs="Consolas"/>
+          <w:sz w:val="24"/>
+          <w:szCs w:val="24"/>
+        </w:rPr>
+      </w:pPr>
+      <w:r>
+        <w:rPr>
+          <w:rFonts w:cs="Consolas"/>
+          <w:sz w:val="24"/>
+          <w:szCs w:val="24"/>
+        </w:rPr>
+        <w:t>You: tell me about your mother</w:t>
+      </w:r>
+    </w:p>
+    <w:p>
+      <w:pPr>
+        <w:autoSpaceDE w:val="0"/>
+        <w:autoSpaceDN w:val="0"/>
+        <w:adjustRightInd w:val="0"/>
+        <w:spacing w:after="0" w:line="240" w:lineRule="auto"/>
+        <w:rPr>
+          <w:rFonts w:cs="Consolas"/>
+          <w:sz w:val="24"/>
+          <w:szCs w:val="24"/>
+        </w:rPr>
+      </w:pPr>
+      <w:r>
+        <w:rPr>
+          <w:rFonts w:cs="Consolas"/>
+          <w:sz w:val="24"/>
+          <w:szCs w:val="24"/>
+        </w:rPr>
+        <w:t>BatterBot: My mother liked pearls. That's all I'll say :(...What about your mother?</w:t>
+      </w:r>
+    </w:p>
+    <w:p>
+      <w:pPr>
+        <w:autoSpaceDE w:val="0"/>
+        <w:autoSpaceDN w:val="0"/>
+        <w:adjustRightInd w:val="0"/>
+        <w:spacing w:after="0" w:line="240" w:lineRule="auto"/>
+        <w:rPr>
+          <w:rFonts w:cs="Consolas"/>
+          <w:sz w:val="24"/>
+          <w:szCs w:val="24"/>
+        </w:rPr>
+      </w:pPr>
+      <w:r>
+        <w:rPr>
+          <w:rFonts w:cs="Consolas"/>
+          <w:sz w:val="24"/>
+          <w:szCs w:val="24"/>
+        </w:rPr>
+        <w:t>You: she's cool</w:t>
+      </w:r>
+    </w:p>
+    <w:p>
+      <w:pPr>
+        <w:autoSpaceDE w:val="0"/>
+        <w:autoSpaceDN w:val="0"/>
+        <w:adjustRightInd w:val="0"/>
+        <w:spacing w:after="0" w:line="240" w:lineRule="auto"/>
+        <w:rPr>
+          <w:rFonts w:cs="Consolas"/>
+          <w:sz w:val="24"/>
+          <w:szCs w:val="24"/>
+        </w:rPr>
+      </w:pPr>
+      <w:r>
+        <w:rPr>
+          <w:rFonts w:cs="Consolas"/>
+          <w:sz w:val="24"/>
+          <w:szCs w:val="24"/>
+        </w:rPr>
+        <w:t>BatterBot: Of course! Almost as awesome as myBatplane</w:t>
+      </w:r>
+    </w:p>
+    <w:p>
+      <w:pPr>
+        <w:autoSpaceDE w:val="0"/>
+        <w:autoSpaceDN w:val="0"/>
+        <w:adjustRightInd w:val="0"/>
+        <w:spacing w:after="0" w:line="240" w:lineRule="auto"/>
+        <w:rPr>
+          <w:rFonts w:cs="Consolas"/>
+          <w:sz w:val="24"/>
+          <w:szCs w:val="24"/>
+        </w:rPr>
+      </w:pPr>
+      <w:r>
+        <w:rPr>
+          <w:rFonts w:cs="Consolas"/>
+          <w:sz w:val="24"/>
+          <w:szCs w:val="24"/>
+        </w:rPr>
+        <w:t>You: tell me about the batplane</w:t>
+      </w:r>
+    </w:p>
+    <w:p>
+      <w:pPr>
+        <w:spacing w:line="240" w:lineRule="auto"/>
+        <w:rPr>
+          <w:rFonts w:cs="Consolas"/>
+          <w:sz w:val="24"/>
+          <w:szCs w:val="24"/>
+        </w:rPr>
+      </w:pPr>
+      <w:r>
+        <w:rPr>
+          <w:rFonts w:cs="Consolas"/>
+          <w:sz w:val="24"/>
+          <w:szCs w:val="24"/>
+        </w:rPr>
+        <w:t>BatterBot: Bats are really scary!!! I fell down a well when I was a kid and cried the bats were so scary!</w:t>
+      </w:r>
+    </w:p>
+    <w:p>
+      <w:pPr>
+        <w:autoSpaceDE w:val="0"/>
+        <w:autoSpaceDN w:val="0"/>
+        <w:adjustRightInd w:val="0"/>
+        <w:spacing w:after="0" w:line="240" w:lineRule="auto"/>
+        <w:rPr>
+          <w:rFonts w:cs="Consolas"/>
+          <w:sz w:val="24"/>
+          <w:szCs w:val="24"/>
+        </w:rPr>
+      </w:pPr>
+      <w:r>
+        <w:rPr>
+          <w:rFonts w:cs="Consolas"/>
+          <w:sz w:val="24"/>
+          <w:szCs w:val="24"/>
+        </w:rPr>
+        <w:t>You: I work for Google</w:t>
+      </w:r>
+    </w:p>
+    <w:p>
+      <w:pPr>
+        <w:autoSpaceDE w:val="0"/>
+        <w:autoSpaceDN w:val="0"/>
+        <w:adjustRightInd w:val="0"/>
+        <w:spacing w:after="0" w:line="240" w:lineRule="auto"/>
+        <w:rPr>
+          <w:rFonts w:cs="Consolas"/>
+          <w:sz w:val="24"/>
+          <w:szCs w:val="24"/>
+        </w:rPr>
+      </w:pPr>
+      <w:r>
+        <w:rPr>
+          <w:rFonts w:cs="Consolas"/>
+          <w:sz w:val="24"/>
+          <w:szCs w:val="24"/>
+        </w:rPr>
+        <w:t>BatterBot:  Google, I think I own that....I mean Bruce Wayne own that.</w:t>
+      </w:r>
+    </w:p>
+    <w:p>
+      <w:pPr>
+        <w:autoSpaceDE w:val="0"/>
+        <w:autoSpaceDN w:val="0"/>
+        <w:adjustRightInd w:val="0"/>
+        <w:spacing w:after="0" w:line="240" w:lineRule="auto"/>
+        <w:rPr>
+          <w:rFonts w:cs="Consolas"/>
+          <w:sz w:val="24"/>
+          <w:szCs w:val="24"/>
+        </w:rPr>
+      </w:pPr>
+      <w:r>
+        <w:rPr>
+          <w:rFonts w:cs="Consolas"/>
+          <w:sz w:val="24"/>
+          <w:szCs w:val="24"/>
+        </w:rPr>
+        <w:t>You: you know Bruce Wayne</w:t>
+      </w:r>
+    </w:p>
+    <w:p>
+      <w:pPr>
+        <w:autoSpaceDE w:val="0"/>
+        <w:autoSpaceDN w:val="0"/>
+        <w:adjustRightInd w:val="0"/>
+        <w:spacing w:after="0" w:line="240" w:lineRule="auto"/>
+        <w:rPr>
+          <w:rFonts w:cs="Consolas"/>
+          <w:sz w:val="24"/>
+          <w:szCs w:val="24"/>
+        </w:rPr>
+      </w:pPr>
+      <w:r>
+        <w:rPr>
+          <w:rFonts w:cs="Consolas"/>
+          <w:sz w:val="24"/>
+          <w:szCs w:val="24"/>
+        </w:rPr>
+        <w:t>BatterBot: No....I've never met Mr. Wayne</w:t>
+      </w:r>
+    </w:p>
+    <w:p>
+      <w:pPr>
+        <w:autoSpaceDE w:val="0"/>
+        <w:autoSpaceDN w:val="0"/>
+        <w:adjustRightInd w:val="0"/>
+        <w:spacing w:after="0" w:line="240" w:lineRule="auto"/>
+        <w:rPr>
+          <w:rFonts w:cs="Consolas"/>
+          <w:sz w:val="24"/>
+          <w:szCs w:val="24"/>
+        </w:rPr>
+      </w:pPr>
+      <w:r>
+        <w:rPr>
+          <w:rFonts w:cs="Consolas"/>
+          <w:sz w:val="24"/>
+          <w:szCs w:val="24"/>
+        </w:rPr>
+        <w:t>You: do you have a girlfriend</w:t>
+      </w:r>
+    </w:p>
+    <w:p>
+      <w:pPr>
+        <w:autoSpaceDE w:val="0"/>
+        <w:autoSpaceDN w:val="0"/>
+        <w:adjustRightInd w:val="0"/>
+        <w:spacing w:after="0" w:line="240" w:lineRule="auto"/>
+        <w:rPr>
+          <w:rFonts w:cs="Consolas"/>
+          <w:sz w:val="24"/>
+          <w:szCs w:val="24"/>
+        </w:rPr>
+      </w:pPr>
+      <w:r>
+        <w:rPr>
+          <w:rFonts w:cs="Consolas"/>
+          <w:sz w:val="24"/>
+          <w:szCs w:val="24"/>
+        </w:rPr>
+        <w:t>BatterBot: I have a girlfriend, her name is Wild-Style...we're master-builders!</w:t>
+      </w:r>
+    </w:p>
+    <w:p>
+      <w:pPr>
+        <w:autoSpaceDE w:val="0"/>
+        <w:autoSpaceDN w:val="0"/>
+        <w:adjustRightInd w:val="0"/>
+        <w:spacing w:after="0" w:line="240" w:lineRule="auto"/>
+        <w:rPr>
+          <w:rFonts w:cs="Consolas"/>
+          <w:sz w:val="24"/>
+          <w:szCs w:val="24"/>
+        </w:rPr>
+      </w:pPr>
+      <w:r>
+        <w:rPr>
+          <w:rFonts w:cs="Consolas"/>
+          <w:sz w:val="24"/>
+          <w:szCs w:val="24"/>
+        </w:rPr>
+        <w:t>You: what are master builders</w:t>
+      </w:r>
+    </w:p>
+    <w:p>
+      <w:pPr>
+        <w:autoSpaceDE w:val="0"/>
+        <w:autoSpaceDN w:val="0"/>
+        <w:adjustRightInd w:val="0"/>
+        <w:spacing w:after="0" w:line="240" w:lineRule="auto"/>
+        <w:rPr>
+          <w:rFonts w:cs="Consolas"/>
+          <w:sz w:val="24"/>
+          <w:szCs w:val="24"/>
+        </w:rPr>
+      </w:pPr>
+      <w:r>
+        <w:rPr>
+          <w:rFonts w:cs="Consolas"/>
+          <w:sz w:val="24"/>
+          <w:szCs w:val="24"/>
+        </w:rPr>
+        <w:t>BatterBot: A Master Builder is a a person capable of building anything, using only the pieces around them!</w:t>
+      </w:r>
+    </w:p>
+    <w:p>
+      <w:pPr>
+        <w:spacing w:line="240" w:lineRule="auto"/>
+        <w:rPr>
+          <w:rFonts w:cs="Consolas"/>
+          <w:sz w:val="24"/>
+          <w:szCs w:val="24"/>
+        </w:rPr>
+      </w:pPr>
+      <w:r>
+        <w:rPr>
+          <w:rFonts w:cs="Consolas"/>
+          <w:sz w:val="24"/>
+          <w:szCs w:val="24"/>
+        </w:rPr>
+        <w:t>You: tell me about wild style</w:t>
+      </w:r>
+    </w:p>
+    <w:p>
+      <w:pPr>
+        <w:autoSpaceDE w:val="0"/>
+        <w:autoSpaceDN w:val="0"/>
+        <w:adjustRightInd w:val="0"/>
+        <w:spacing w:after="0" w:line="240" w:lineRule="auto"/>
+        <w:rPr>
+          <w:rFonts w:cs="Consolas"/>
+          <w:sz w:val="24"/>
+          <w:szCs w:val="24"/>
+        </w:rPr>
+      </w:pPr>
+      <w:r>
+        <w:rPr>
+          <w:rFonts w:cs="Consolas"/>
+          <w:sz w:val="24"/>
+          <w:szCs w:val="24"/>
+        </w:rPr>
+        <w:t>You: well there's a hostage situation here</w:t>
+      </w:r>
+    </w:p>
+    <w:p>
+      <w:pPr>
+        <w:autoSpaceDE w:val="0"/>
+        <w:autoSpaceDN w:val="0"/>
+        <w:adjustRightInd w:val="0"/>
+        <w:spacing w:after="0" w:line="240" w:lineRule="auto"/>
+        <w:rPr>
+          <w:rFonts w:cs="Consolas"/>
+          <w:sz w:val="24"/>
+          <w:szCs w:val="24"/>
+        </w:rPr>
+      </w:pPr>
+      <w:r>
+        <w:rPr>
+          <w:rFonts w:cs="Consolas"/>
+          <w:sz w:val="24"/>
+          <w:szCs w:val="24"/>
+        </w:rPr>
+        <w:t>BatterBot: Where are the hostages?</w:t>
+      </w:r>
+    </w:p>
+    <w:p>
+      <w:pPr>
+        <w:autoSpaceDE w:val="0"/>
+        <w:autoSpaceDN w:val="0"/>
+        <w:adjustRightInd w:val="0"/>
+        <w:spacing w:after="0" w:line="240" w:lineRule="auto"/>
+        <w:rPr>
+          <w:rFonts w:cs="Consolas"/>
+          <w:sz w:val="24"/>
+          <w:szCs w:val="24"/>
+        </w:rPr>
+      </w:pPr>
+      <w:r>
+        <w:rPr>
+          <w:rFonts w:cs="Consolas"/>
+          <w:sz w:val="24"/>
+          <w:szCs w:val="24"/>
+        </w:rPr>
+        <w:t>You: main st.</w:t>
+      </w:r>
+    </w:p>
+    <w:p>
+      <w:pPr>
+        <w:autoSpaceDE w:val="0"/>
+        <w:autoSpaceDN w:val="0"/>
+        <w:adjustRightInd w:val="0"/>
+        <w:spacing w:after="0" w:line="240" w:lineRule="auto"/>
+        <w:rPr>
+          <w:rFonts w:cs="Consolas"/>
+          <w:sz w:val="24"/>
+          <w:szCs w:val="24"/>
+        </w:rPr>
+      </w:pPr>
+      <w:r>
+        <w:rPr>
+          <w:rFonts w:cs="Consolas"/>
+          <w:sz w:val="24"/>
+          <w:szCs w:val="24"/>
+        </w:rPr>
+        <w:t>BatterBot: I'll be there as soon as I can!!</w:t>
+      </w:r>
+    </w:p>
+    <w:p>
+      <w:pPr>
+        <w:autoSpaceDE w:val="0"/>
+        <w:autoSpaceDN w:val="0"/>
+        <w:adjustRightInd w:val="0"/>
+        <w:spacing w:after="0" w:line="240" w:lineRule="auto"/>
+        <w:rPr>
+          <w:rFonts w:cs="Consolas"/>
+          <w:sz w:val="24"/>
+          <w:szCs w:val="24"/>
+        </w:rPr>
+      </w:pPr>
+      <w:r>
+        <w:rPr>
+          <w:rFonts w:cs="Consolas"/>
+          <w:sz w:val="24"/>
+          <w:szCs w:val="24"/>
+        </w:rPr>
+        <w:t>You: bye</w:t>
+      </w:r>
+    </w:p>
+    <w:p>
+      <w:pPr>
+        <w:spacing w:line="240" w:lineRule="auto"/>
+        <w:rPr>
+          <w:rFonts w:cs="Consolas"/>
+          <w:sz w:val="24"/>
+          <w:szCs w:val="24"/>
+        </w:rPr>
+      </w:pPr>
+      <w:r>
+        <w:rPr>
+          <w:rFonts w:cs="Consolas"/>
+          <w:sz w:val="24"/>
+          <w:szCs w:val="24"/>
+        </w:rPr>
+        <w:t>BatterBot: Goodbye, Gotham Citizen</w:t>
+      </w:r>
+    </w:p>
+    <w:p>
+      <w:pPr>
+        <w:spacing w:line="240" w:lineRule="auto"/>
+        <w:rPr>
+          <w:rFonts w:cs="Consolas"/>
+          <w:b/>
+          <w:sz w:val="24"/>
+          <w:szCs w:val="24"/>
+        </w:rPr>
+      </w:pPr>
+      <w:r>
+        <w:rPr>
+          <w:rFonts w:cs="Consolas"/>
+          <w:b/>
+          <w:sz w:val="24"/>
+          <w:szCs w:val="24"/>
+        </w:rPr>
+        <w:t>4.1 Limitations</w:t>
+      </w:r>
+    </w:p>
+    <w:p>
+      <w:pPr>
+        <w:spacing w:line="240" w:lineRule="auto"/>
+        <w:rPr>
+          <w:rFonts w:cs="Consolas"/>
+          <w:sz w:val="24"/>
+          <w:szCs w:val="24"/>
+        </w:rPr>
+      </w:pPr>
+      <w:r>
+        <w:rPr>
+          <w:rFonts w:cs="Consolas"/>
+          <w:sz w:val="24"/>
+          <w:szCs w:val="24"/>
+        </w:rPr>
+        <w:t xml:space="preserve">There are some limitations to the system.  The main limitation is it cannot handle longer inputs.  </w:t>
+      </w:r>
+      <w:r>
+        <w:rPr>
+          <w:rFonts w:cs="Consolas"/>
+          <w:sz w:val="24"/>
+          <w:szCs w:val="24"/>
+        </w:rPr>
+        <w:t>Longer inputs lead to a greater</w:t>
+      </w:r>
+      <w:r>
+        <w:rPr>
+          <w:rFonts w:cs="Consolas"/>
+          <w:sz w:val="24"/>
+          <w:szCs w:val="24"/>
+        </w:rPr>
+        <w:t xml:space="preserve"> chance of finding unintentional keywo</w:t>
+      </w:r>
+      <w:r>
+        <w:rPr>
+          <w:rFonts w:cs="Consolas"/>
+          <w:sz w:val="24"/>
+          <w:szCs w:val="24"/>
+        </w:rPr>
+        <w:t>rds and triggering an unpredicatable</w:t>
+      </w:r>
+      <w:r>
+        <w:rPr>
+          <w:rFonts w:cs="Consolas"/>
+          <w:sz w:val="24"/>
+          <w:szCs w:val="24"/>
+        </w:rPr>
+        <w:t xml:space="preserve"> response.  </w:t>
+      </w:r>
+    </w:p>
+    <w:p>
+      <w:pPr>
+        <w:autoSpaceDE w:val="0"/>
+        <w:autoSpaceDN w:val="0"/>
+        <w:adjustRightInd w:val="0"/>
+        <w:spacing w:after="0" w:line="240" w:lineRule="auto"/>
+        <w:rPr>
+          <w:rFonts w:cs="Consolas"/>
+          <w:sz w:val="24"/>
+          <w:szCs w:val="24"/>
+        </w:rPr>
+      </w:pPr>
+      <w:r>
+        <w:rPr>
+          <w:rFonts w:cs="Consolas"/>
+          <w:sz w:val="24"/>
+          <w:szCs w:val="24"/>
+        </w:rPr>
+        <w:tab/>
+        <w:t>EX</w:t>
+      </w:r>
+      <w:r>
+        <w:rPr>
+          <w:rFonts w:cs="Consolas"/>
+          <w:sz w:val="24"/>
+          <w:szCs w:val="24"/>
+        </w:rPr>
+        <w:t>:</w:t>
+      </w:r>
+      <w:r>
+        <w:rPr>
+          <w:rFonts w:cs="Consolas"/>
+          <w:sz w:val="24"/>
+          <w:szCs w:val="24"/>
+        </w:rPr>
+        <w:t xml:space="preserve"> </w:t>
+      </w:r>
+      <w:r>
+        <w:rPr>
+          <w:rFonts w:cs="Consolas"/>
+          <w:sz w:val="24"/>
+          <w:szCs w:val="24"/>
+        </w:rPr>
+        <w:tab/>
+      </w:r>
+      <w:r>
+        <w:rPr>
+          <w:rFonts w:cs="Consolas"/>
+          <w:sz w:val="24"/>
+          <w:szCs w:val="24"/>
+        </w:rPr>
+        <w:t>You: hello, how are you? My name is Bryce. I like sports, particularly volleyball</w:t>
+      </w:r>
+    </w:p>
+    <w:p>
+      <w:pPr>
+        <w:spacing w:line="240" w:lineRule="auto"/>
+        <w:ind w:left="720" w:firstLine="720"/>
+        <w:rPr>
+          <w:rFonts w:cs="Consolas"/>
+          <w:sz w:val="24"/>
+          <w:szCs w:val="24"/>
+        </w:rPr>
+      </w:pPr>
+      <w:r>
+        <w:rPr>
+          <w:rFonts w:cs="Consolas"/>
+          <w:sz w:val="24"/>
+          <w:szCs w:val="24"/>
+        </w:rPr>
+        <w:t>BatterBot: I don't have time for sports...unless you count karate a sport...</w:t>
+      </w:r>
+    </w:p>
+    <w:p>
+      <w:pPr>
+        <w:spacing w:line="240" w:lineRule="auto"/>
+        <w:rPr>
+          <w:rFonts w:cs="Consolas"/>
+          <w:sz w:val="24"/>
+          <w:szCs w:val="24"/>
+        </w:rPr>
+      </w:pPr>
+      <w:r>
+        <w:rPr>
+          <w:rFonts w:cs="Consolas"/>
+          <w:sz w:val="24"/>
+          <w:szCs w:val="24"/>
+        </w:rPr>
+        <w:t xml:space="preserve">Another limitation is that the POS and NER systems only pull the first word of interest in the input. </w:t>
+      </w:r>
+    </w:p>
+    <w:p>
+      <w:pPr>
+        <w:autoSpaceDE w:val="0"/>
+        <w:autoSpaceDN w:val="0"/>
+        <w:adjustRightInd w:val="0"/>
+        <w:spacing w:after="0" w:line="240" w:lineRule="auto"/>
+        <w:rPr>
+          <w:rFonts w:cs="Consolas"/>
+          <w:sz w:val="24"/>
+          <w:szCs w:val="24"/>
+        </w:rPr>
+      </w:pPr>
+      <w:r>
+        <w:rPr>
+          <w:rFonts w:cs="Consolas"/>
+          <w:sz w:val="24"/>
+          <w:szCs w:val="24"/>
+        </w:rPr>
+        <w:tab/>
+        <w:t>EX:</w:t>
+      </w:r>
+      <w:r>
+        <w:rPr>
+          <w:rFonts w:cs="Consolas"/>
+          <w:sz w:val="24"/>
+          <w:szCs w:val="24"/>
+        </w:rPr>
+        <w:tab/>
+      </w:r>
+      <w:r>
+        <w:rPr>
+          <w:rFonts w:cs="Consolas"/>
+          <w:sz w:val="24"/>
+          <w:szCs w:val="24"/>
+        </w:rPr>
+        <w:t>You: hi</w:t>
+      </w:r>
+    </w:p>
+    <w:p>
+      <w:pPr>
+        <w:autoSpaceDE w:val="0"/>
+        <w:autoSpaceDN w:val="0"/>
+        <w:adjustRightInd w:val="0"/>
+        <w:spacing w:after="0" w:line="240" w:lineRule="auto"/>
+        <w:ind w:left="720" w:firstLine="720"/>
+        <w:rPr>
+          <w:rFonts w:cs="Consolas"/>
+          <w:sz w:val="24"/>
+          <w:szCs w:val="24"/>
+        </w:rPr>
+      </w:pPr>
+      <w:r>
+        <w:rPr>
+          <w:rFonts w:cs="Consolas"/>
+          <w:sz w:val="24"/>
+          <w:szCs w:val="24"/>
+        </w:rPr>
+        <w:t>BatterBot: Hi, this is Batman. What is your name?</w:t>
+      </w:r>
+    </w:p>
+    <w:p>
+      <w:pPr>
+        <w:autoSpaceDE w:val="0"/>
+        <w:autoSpaceDN w:val="0"/>
+        <w:adjustRightInd w:val="0"/>
+        <w:spacing w:after="0" w:line="240" w:lineRule="auto"/>
+        <w:ind w:left="720" w:firstLine="720"/>
+        <w:rPr>
+          <w:rFonts w:cs="Consolas"/>
+          <w:sz w:val="24"/>
+          <w:szCs w:val="24"/>
+        </w:rPr>
+      </w:pPr>
+      <w:r>
+        <w:rPr>
+          <w:rFonts w:cs="Consolas"/>
+          <w:sz w:val="24"/>
+          <w:szCs w:val="24"/>
+        </w:rPr>
+        <w:t>You: my middle name is Thomas, but my name is Bryce</w:t>
+      </w:r>
+    </w:p>
+    <w:p>
+      <w:pPr>
+        <w:spacing w:line="240" w:lineRule="auto"/>
+        <w:ind w:left="720" w:firstLine="720"/>
+        <w:rPr>
+          <w:rFonts w:cs="Consolas"/>
+          <w:sz w:val="24"/>
+          <w:szCs w:val="24"/>
+        </w:rPr>
+      </w:pPr>
+      <w:r>
+        <w:rPr>
+          <w:rFonts w:cs="Consolas"/>
+          <w:sz w:val="24"/>
+          <w:szCs w:val="24"/>
+        </w:rPr>
+        <w:t>BatterBot: Nice to meet you, Thomas. What would you like to know?</w:t>
+      </w:r>
+    </w:p>
+    <w:p>
+      <w:pPr>
+        <w:spacing w:line="240" w:lineRule="auto"/>
+        <w:rPr>
+          <w:rFonts w:cs="Consolas"/>
+          <w:sz w:val="24"/>
+          <w:szCs w:val="24"/>
+        </w:rPr>
+      </w:pPr>
+      <w:r>
+        <w:rPr>
+          <w:rFonts w:cs="Consolas"/>
+          <w:sz w:val="24"/>
+          <w:szCs w:val="24"/>
+        </w:rPr>
+        <w:lastRenderedPageBreak/>
+        <w:t xml:space="preserve">Another general limitation is that the Batterbot cannot handle inputs that are too off topic.  When the system asks a question, </w:t>
+      </w:r>
+      <w:r>
+        <w:rPr>
+          <w:rFonts w:cs="Consolas"/>
+          <w:sz w:val="24"/>
+          <w:szCs w:val="24"/>
+        </w:rPr>
+        <w:t>it raises a flag to let it know it’s expecting a response.  This flag adds the likelihood that some responses will be chosen.  If the question isn’t answered, the flag remains raised which can cause issues further down the conversation.</w:t>
+      </w:r>
+    </w:p>
+    <w:p>
+      <w:pPr>
+        <w:spacing w:line="240" w:lineRule="auto"/>
+        <w:rPr>
+          <w:rFonts w:cs="Consolas"/>
+          <w:sz w:val="24"/>
+          <w:szCs w:val="24"/>
+        </w:rPr>
+      </w:pPr>
+      <w:r>
+        <w:rPr>
+          <w:rFonts w:cs="Consolas"/>
+          <w:sz w:val="24"/>
+          <w:szCs w:val="24"/>
+        </w:rPr>
+        <w:t>Many of the issues can be handled with fine tuning the responses.  Many of the responses don’t make use of the scaleRules() function, by adding rules to every response and fine tuning the keywords, many of the mistakes could be handled.  As problems are experienced, new responses are added and existing responses fixed.  With enough time and responses, the existing system could handle many conversations with few problems.</w:t>
+      </w:r>
+    </w:p>
+    <w:p>
+      <w:pPr>
         <w:rPr>
           <w:b/>
           <w:sz w:val="28"/>
@@ -1105,7 +2742,6 @@
           <w:sz w:val="24"/>
           <w:szCs w:val="24"/>
         </w:rPr>
-        <w:lastRenderedPageBreak/>
         <w:tab/>
         <w:t>2. The Batterbot GUI could easily be ported as an API.</w:t>
       </w:r>
@@ -1360,6 +2996,17 @@
       <w:szCs w:val="16"/>
     </w:rPr>
   </w:style>
+  <w:style w:type="character" w:styleId="Hyperlink">
+    <w:name w:val="Hyperlink"/>
+    <w:basedOn w:val="DefaultParagraphFont"/>
+    <w:uiPriority w:val="99"/>
+    <w:unhideWhenUsed/>
+    <w:rsid w:val="008A33D8"/>
+    <w:rPr>
+      <w:color w:val="0000FF" w:themeColor="hyperlink"/>
+      <w:u w:val="single"/>
+    </w:rPr>
+  </w:style>
 </w:styles>
 </file>
 
@@ -1578,6 +3225,17 @@
       <w:rFonts w:ascii="Tahoma" w:hAnsi="Tahoma" w:cs="Tahoma"/>
       <w:sz w:val="16"/>
       <w:szCs w:val="16"/>
+    </w:rPr>
+  </w:style>
+  <w:style w:type="character" w:styleId="Hyperlink">
+    <w:name w:val="Hyperlink"/>
+    <w:basedOn w:val="DefaultParagraphFont"/>
+    <w:uiPriority w:val="99"/>
+    <w:unhideWhenUsed/>
+    <w:rsid w:val="008A33D8"/>
+    <w:rPr>
+      <w:color w:val="0000FF" w:themeColor="hyperlink"/>
+      <w:u w:val="single"/>
     </w:rPr>
   </w:style>
 </w:styles>

</xml_diff>